<commit_message>
New Use Case draft
hope its good
</commit_message>
<xml_diff>
--- a/Documentation/SGC (2).docx
+++ b/Documentation/SGC (2).docx
@@ -10299,6 +10299,75 @@
     <w:p>
       <w:pPr>
         <w:rPr>
+          <w:noProof/>
+          <w:lang w:eastAsia="es-CO"/>
+        </w:rPr>
+      </w:pPr>
+    </w:p>
+    <w:p>
+      <w:pPr>
+        <w:jc w:val="center"/>
+        <w:rPr>
+          <w:rFonts w:cs="Arial"/>
+          <w:szCs w:val="20"/>
+          <w:lang w:val="es-ES_tradnl"/>
+        </w:rPr>
+      </w:pPr>
+      <w:r>
+        <w:rPr>
+          <w:noProof/>
+          <w:lang w:eastAsia="es-CO"/>
+        </w:rPr>
+        <w:lastRenderedPageBreak/>
+        <w:drawing>
+          <wp:inline distT="0" distB="0" distL="0" distR="0" wp14:anchorId="0C4188CA" wp14:editId="04359184">
+            <wp:extent cx="4733925" cy="1962150"/>
+            <wp:effectExtent l="0" t="0" r="9525" b="0"/>
+            <wp:docPr id="4" name="Imagen 4"/>
+            <wp:cNvGraphicFramePr>
+              <a:graphicFrameLocks xmlns:a="http://schemas.openxmlformats.org/drawingml/2006/main" noChangeAspect="1"/>
+            </wp:cNvGraphicFramePr>
+            <a:graphic xmlns:a="http://schemas.openxmlformats.org/drawingml/2006/main">
+              <a:graphicData uri="http://schemas.openxmlformats.org/drawingml/2006/picture">
+                <pic:pic xmlns:pic="http://schemas.openxmlformats.org/drawingml/2006/picture">
+                  <pic:nvPicPr>
+                    <pic:cNvPr id="1" name=""/>
+                    <pic:cNvPicPr/>
+                  </pic:nvPicPr>
+                  <pic:blipFill rotWithShape="1">
+                    <a:blip r:embed="rId15"/>
+                    <a:srcRect l="7635" t="20825" r="8031" b="17002"/>
+                    <a:stretch/>
+                  </pic:blipFill>
+                  <pic:spPr bwMode="auto">
+                    <a:xfrm>
+                      <a:off x="0" y="0"/>
+                      <a:ext cx="4733925" cy="1962150"/>
+                    </a:xfrm>
+                    <a:prstGeom prst="rect">
+                      <a:avLst/>
+                    </a:prstGeom>
+                    <a:ln>
+                      <a:noFill/>
+                    </a:ln>
+                    <a:extLst>
+                      <a:ext uri="{53640926-AAD7-44D8-BBD7-CCE9431645EC}">
+                        <a14:shadowObscured xmlns:a14="http://schemas.microsoft.com/office/drawing/2010/main"/>
+                      </a:ext>
+                    </a:extLst>
+                  </pic:spPr>
+                </pic:pic>
+              </a:graphicData>
+            </a:graphic>
+          </wp:inline>
+        </w:drawing>
+      </w:r>
+      <w:bookmarkStart w:id="48" w:name="_GoBack"/>
+      <w:bookmarkEnd w:id="48"/>
+    </w:p>
+    <w:p>
+      <w:pPr>
+        <w:rPr>
           <w:rFonts w:cs="Arial"/>
           <w:szCs w:val="20"/>
           <w:lang w:val="es-ES_tradnl"/>
@@ -10359,7 +10428,6 @@
                 <w:szCs w:val="20"/>
                 <w:lang w:val="es-ES_tradnl"/>
               </w:rPr>
-              <w:lastRenderedPageBreak/>
               <w:t>Identificación del requerimiento:</w:t>
             </w:r>
           </w:p>
@@ -11286,6 +11354,7 @@
                 <w:szCs w:val="20"/>
                 <w:lang w:val="es-ES_tradnl"/>
               </w:rPr>
+              <w:lastRenderedPageBreak/>
               <w:t xml:space="preserve">Identificación del requerimiento: </w:t>
             </w:r>
           </w:p>
@@ -11728,7 +11797,6 @@
                 <w:szCs w:val="20"/>
                 <w:lang w:val="es-ES_tradnl"/>
               </w:rPr>
-              <w:lastRenderedPageBreak/>
               <w:t xml:space="preserve">Identificación del requerimiento: </w:t>
             </w:r>
           </w:p>
@@ -12493,8 +12561,6 @@
               </w:rPr>
               <w:t>RNF04 - RNF05 - RNF06 - RNF07</w:t>
             </w:r>
-            <w:bookmarkStart w:id="48" w:name="_GoBack"/>
-            <w:bookmarkEnd w:id="48"/>
           </w:p>
         </w:tc>
       </w:tr>
@@ -12782,6 +12848,7 @@
                 <w:szCs w:val="20"/>
                 <w:lang w:val="es-ES_tradnl"/>
               </w:rPr>
+              <w:lastRenderedPageBreak/>
               <w:t xml:space="preserve">Características: </w:t>
             </w:r>
           </w:p>
@@ -13238,7 +13305,6 @@
                 <w:szCs w:val="20"/>
                 <w:lang w:val="es-ES_tradnl"/>
               </w:rPr>
-              <w:lastRenderedPageBreak/>
               <w:t>Descripción del requerimiento:</w:t>
             </w:r>
             <w:r>
@@ -14522,6 +14588,7 @@
                 <w:szCs w:val="20"/>
                 <w:lang w:val="es-ES_tradnl"/>
               </w:rPr>
+              <w:lastRenderedPageBreak/>
               <w:t xml:space="preserve">Identificación del requerimiento: </w:t>
             </w:r>
           </w:p>
@@ -14847,7 +14914,6 @@
                 <w:szCs w:val="20"/>
                 <w:lang w:val="es-ES_tradnl"/>
               </w:rPr>
-              <w:lastRenderedPageBreak/>
               <w:t xml:space="preserve">Identificación del requerimiento: </w:t>
             </w:r>
           </w:p>
@@ -15685,6 +15751,7 @@
           <w:szCs w:val="24"/>
           <w:lang w:val="es-ES_tradnl"/>
         </w:rPr>
+        <w:lastRenderedPageBreak/>
         <w:t>Interfaces de comunicación</w:t>
       </w:r>
       <w:bookmarkEnd w:id="58"/>
@@ -15723,7 +15790,7 @@
       </w:r>
     </w:p>
     <w:sectPr>
-      <w:headerReference w:type="first" r:id="rId15"/>
+      <w:headerReference w:type="first" r:id="rId16"/>
       <w:pgSz w:w="12242" w:h="15842" w:code="1"/>
       <w:pgMar w:top="1418" w:right="1701" w:bottom="1418" w:left="1701" w:header="709" w:footer="709" w:gutter="0"/>
       <w:cols w:space="708"/>
@@ -16361,7 +16428,7 @@
               <w:noProof/>
               <w:color w:val="241A61"/>
             </w:rPr>
-            <w:t>11</w:t>
+            <w:t>13</w:t>
           </w:r>
           <w:r>
             <w:rPr>
@@ -20628,7 +20695,7 @@
 </file>
 
 <file path=customXml/itemProps1.xml><?xml version="1.0" encoding="utf-8"?>
-<ds:datastoreItem xmlns:ds="http://schemas.openxmlformats.org/officeDocument/2006/customXml" ds:itemID="{F07F4011-75C2-411F-A4AE-F352B220A68D}">
+<ds:datastoreItem xmlns:ds="http://schemas.openxmlformats.org/officeDocument/2006/customXml" ds:itemID="{90712749-F4D9-4C78-B762-A46744530B1C}">
   <ds:schemaRefs>
     <ds:schemaRef ds:uri="http://schemas.openxmlformats.org/officeDocument/2006/bibliography"/>
   </ds:schemaRefs>

</xml_diff>

<commit_message>
Use cas for RF02
added draft
</commit_message>
<xml_diff>
--- a/Documentation/SGC (2).docx
+++ b/Documentation/SGC (2).docx
@@ -10298,32 +10298,24 @@
     </w:p>
     <w:p>
       <w:pPr>
+        <w:jc w:val="center"/>
+        <w:rPr>
+          <w:rFonts w:cs="Arial"/>
+          <w:szCs w:val="20"/>
+          <w:lang w:val="es-ES_tradnl"/>
+        </w:rPr>
+      </w:pPr>
+      <w:r>
         <w:rPr>
           <w:noProof/>
           <w:lang w:eastAsia="es-CO"/>
         </w:rPr>
-      </w:pPr>
-    </w:p>
-    <w:p>
-      <w:pPr>
-        <w:jc w:val="center"/>
-        <w:rPr>
-          <w:rFonts w:cs="Arial"/>
-          <w:szCs w:val="20"/>
-          <w:lang w:val="es-ES_tradnl"/>
-        </w:rPr>
-      </w:pPr>
-      <w:r>
-        <w:rPr>
-          <w:noProof/>
-          <w:lang w:eastAsia="es-CO"/>
-        </w:rPr>
         <w:lastRenderedPageBreak/>
         <w:drawing>
-          <wp:inline distT="0" distB="0" distL="0" distR="0" wp14:anchorId="0C4188CA" wp14:editId="04359184">
-            <wp:extent cx="4733925" cy="1962150"/>
-            <wp:effectExtent l="0" t="0" r="9525" b="0"/>
-            <wp:docPr id="4" name="Imagen 4"/>
+          <wp:inline distT="0" distB="0" distL="0" distR="0" wp14:anchorId="079B26A2" wp14:editId="54BF64B3">
+            <wp:extent cx="4381500" cy="1933575"/>
+            <wp:effectExtent l="0" t="0" r="0" b="9525"/>
+            <wp:docPr id="5" name="Imagen 5"/>
             <wp:cNvGraphicFramePr>
               <a:graphicFrameLocks xmlns:a="http://schemas.openxmlformats.org/drawingml/2006/main" noChangeAspect="1"/>
             </wp:cNvGraphicFramePr>
@@ -10336,13 +10328,13 @@
                   </pic:nvPicPr>
                   <pic:blipFill rotWithShape="1">
                     <a:blip r:embed="rId15"/>
-                    <a:srcRect l="7635" t="20825" r="8031" b="17002"/>
+                    <a:srcRect l="10351" t="23843" r="11595" b="14890"/>
                     <a:stretch/>
                   </pic:blipFill>
                   <pic:spPr bwMode="auto">
                     <a:xfrm>
                       <a:off x="0" y="0"/>
-                      <a:ext cx="4733925" cy="1962150"/>
+                      <a:ext cx="4381500" cy="1933575"/>
                     </a:xfrm>
                     <a:prstGeom prst="rect">
                       <a:avLst/>
@@ -10362,17 +10354,6 @@
           </wp:inline>
         </w:drawing>
       </w:r>
-      <w:bookmarkStart w:id="48" w:name="_GoBack"/>
-      <w:bookmarkEnd w:id="48"/>
-    </w:p>
-    <w:p>
-      <w:pPr>
-        <w:rPr>
-          <w:rFonts w:cs="Arial"/>
-          <w:szCs w:val="20"/>
-          <w:lang w:val="es-ES_tradnl"/>
-        </w:rPr>
-      </w:pPr>
     </w:p>
     <w:p>
       <w:pPr>
@@ -10384,6 +10365,8 @@
           <w:lang w:val="es-ES_tradnl"/>
         </w:rPr>
       </w:pPr>
+      <w:bookmarkStart w:id="48" w:name="_GoBack"/>
+      <w:bookmarkEnd w:id="48"/>
     </w:p>
     <w:tbl>
       <w:tblPr>
@@ -11354,7 +11337,6 @@
                 <w:szCs w:val="20"/>
                 <w:lang w:val="es-ES_tradnl"/>
               </w:rPr>
-              <w:lastRenderedPageBreak/>
               <w:t xml:space="preserve">Identificación del requerimiento: </w:t>
             </w:r>
           </w:p>
@@ -11421,6 +11403,7 @@
                 <w:szCs w:val="20"/>
                 <w:lang w:val="es-ES_tradnl"/>
               </w:rPr>
+              <w:lastRenderedPageBreak/>
               <w:t xml:space="preserve">Nombre del Requerimiento: </w:t>
             </w:r>
           </w:p>
@@ -12848,7 +12831,6 @@
                 <w:szCs w:val="20"/>
                 <w:lang w:val="es-ES_tradnl"/>
               </w:rPr>
-              <w:lastRenderedPageBreak/>
               <w:t xml:space="preserve">Características: </w:t>
             </w:r>
           </w:p>
@@ -12906,6 +12888,7 @@
                 <w:szCs w:val="20"/>
                 <w:lang w:val="es-ES_tradnl"/>
               </w:rPr>
+              <w:lastRenderedPageBreak/>
               <w:t>Descripción del requerimiento:</w:t>
             </w:r>
             <w:r>
@@ -14588,7 +14571,6 @@
                 <w:szCs w:val="20"/>
                 <w:lang w:val="es-ES_tradnl"/>
               </w:rPr>
-              <w:lastRenderedPageBreak/>
               <w:t xml:space="preserve">Identificación del requerimiento: </w:t>
             </w:r>
           </w:p>
@@ -14655,6 +14637,7 @@
                 <w:szCs w:val="20"/>
                 <w:lang w:val="es-ES_tradnl"/>
               </w:rPr>
+              <w:lastRenderedPageBreak/>
               <w:t xml:space="preserve">Nombre del Requerimiento: </w:t>
             </w:r>
           </w:p>
@@ -15751,7 +15734,6 @@
           <w:szCs w:val="24"/>
           <w:lang w:val="es-ES_tradnl"/>
         </w:rPr>
-        <w:lastRenderedPageBreak/>
         <w:t>Interfaces de comunicación</w:t>
       </w:r>
       <w:bookmarkEnd w:id="58"/>
@@ -16428,7 +16410,7 @@
               <w:noProof/>
               <w:color w:val="241A61"/>
             </w:rPr>
-            <w:t>13</w:t>
+            <w:t>10</w:t>
           </w:r>
           <w:r>
             <w:rPr>
@@ -20695,7 +20677,7 @@
 </file>
 
 <file path=customXml/itemProps1.xml><?xml version="1.0" encoding="utf-8"?>
-<ds:datastoreItem xmlns:ds="http://schemas.openxmlformats.org/officeDocument/2006/customXml" ds:itemID="{90712749-F4D9-4C78-B762-A46744530B1C}">
+<ds:datastoreItem xmlns:ds="http://schemas.openxmlformats.org/officeDocument/2006/customXml" ds:itemID="{17B5E9FB-9AEA-49B7-AC12-CA91CA80D415}">
   <ds:schemaRefs>
     <ds:schemaRef ds:uri="http://schemas.openxmlformats.org/officeDocument/2006/bibliography"/>
   </ds:schemaRefs>

</xml_diff>

<commit_message>
Draft Fixed RF03 draft added
drafts everywhere
</commit_message>
<xml_diff>
--- a/Documentation/SGC (2).docx
+++ b/Documentation/SGC (2).docx
@@ -10365,8 +10365,6 @@
           <w:lang w:val="es-ES_tradnl"/>
         </w:rPr>
       </w:pPr>
-      <w:bookmarkStart w:id="48" w:name="_GoBack"/>
-      <w:bookmarkEnd w:id="48"/>
     </w:p>
     <w:tbl>
       <w:tblPr>
@@ -10788,6 +10786,72 @@
     <w:p>
       <w:pPr>
         <w:rPr>
+          <w:noProof/>
+          <w:lang w:eastAsia="es-CO"/>
+        </w:rPr>
+      </w:pPr>
+    </w:p>
+    <w:p>
+      <w:pPr>
+        <w:jc w:val="center"/>
+        <w:rPr>
+          <w:rFonts w:cs="Arial"/>
+          <w:szCs w:val="20"/>
+          <w:lang w:val="es-ES_tradnl"/>
+        </w:rPr>
+      </w:pPr>
+      <w:r>
+        <w:rPr>
+          <w:noProof/>
+          <w:lang w:eastAsia="es-CO"/>
+        </w:rPr>
+        <w:drawing>
+          <wp:inline distT="0" distB="0" distL="0" distR="0" wp14:anchorId="0C8DBA38" wp14:editId="5E5D4DA9">
+            <wp:extent cx="4249882" cy="2057400"/>
+            <wp:effectExtent l="0" t="0" r="0" b="0"/>
+            <wp:docPr id="8" name="Imagen 8"/>
+            <wp:cNvGraphicFramePr>
+              <a:graphicFrameLocks xmlns:a="http://schemas.openxmlformats.org/drawingml/2006/main" noChangeAspect="1"/>
+            </wp:cNvGraphicFramePr>
+            <a:graphic xmlns:a="http://schemas.openxmlformats.org/drawingml/2006/main">
+              <a:graphicData uri="http://schemas.openxmlformats.org/drawingml/2006/picture">
+                <pic:pic xmlns:pic="http://schemas.openxmlformats.org/drawingml/2006/picture">
+                  <pic:nvPicPr>
+                    <pic:cNvPr id="1" name=""/>
+                    <pic:cNvPicPr/>
+                  </pic:nvPicPr>
+                  <pic:blipFill rotWithShape="1">
+                    <a:blip r:embed="rId16"/>
+                    <a:srcRect l="13066" t="21730" r="17534" b="18511"/>
+                    <a:stretch/>
+                  </pic:blipFill>
+                  <pic:spPr bwMode="auto">
+                    <a:xfrm>
+                      <a:off x="0" y="0"/>
+                      <a:ext cx="4254946" cy="2059851"/>
+                    </a:xfrm>
+                    <a:prstGeom prst="rect">
+                      <a:avLst/>
+                    </a:prstGeom>
+                    <a:ln>
+                      <a:noFill/>
+                    </a:ln>
+                    <a:extLst>
+                      <a:ext uri="{53640926-AAD7-44D8-BBD7-CCE9431645EC}">
+                        <a14:shadowObscured xmlns:a14="http://schemas.microsoft.com/office/drawing/2010/main"/>
+                      </a:ext>
+                    </a:extLst>
+                  </pic:spPr>
+                </pic:pic>
+              </a:graphicData>
+            </a:graphic>
+          </wp:inline>
+        </w:drawing>
+      </w:r>
+    </w:p>
+    <w:p>
+      <w:pPr>
+        <w:rPr>
           <w:rFonts w:cs="Arial"/>
           <w:szCs w:val="20"/>
           <w:lang w:val="es-ES_tradnl"/>
@@ -11110,6 +11174,7 @@
                 <w:szCs w:val="20"/>
                 <w:lang w:val="es-ES_tradnl"/>
               </w:rPr>
+              <w:lastRenderedPageBreak/>
               <w:t>Consultar seccionales: se podrá consultar su nombre, dirección, departamento, ciudad, tipo, teléfono, nombre de quien lidera sus procesos y sus procesos.</w:t>
             </w:r>
           </w:p>
@@ -11181,6 +11246,7 @@
                 <w:szCs w:val="20"/>
                 <w:lang w:val="es-ES_tradnl"/>
               </w:rPr>
+              <w:lastRenderedPageBreak/>
               <w:t>Requerimiento NO funcional:</w:t>
             </w:r>
           </w:p>
@@ -11261,29 +11327,70 @@
     <w:p>
       <w:pPr>
         <w:rPr>
+          <w:noProof/>
+          <w:lang w:eastAsia="es-CO"/>
+        </w:rPr>
+      </w:pPr>
+    </w:p>
+    <w:p>
+      <w:pPr>
+        <w:jc w:val="center"/>
+        <w:rPr>
           <w:rFonts w:cs="Arial"/>
           <w:szCs w:val="20"/>
           <w:lang w:val="es-ES_tradnl"/>
         </w:rPr>
       </w:pPr>
-    </w:p>
-    <w:p>
-      <w:pPr>
-        <w:rPr>
-          <w:rFonts w:cs="Arial"/>
-          <w:szCs w:val="20"/>
-          <w:lang w:val="es-ES_tradnl"/>
-        </w:rPr>
-      </w:pPr>
-    </w:p>
-    <w:p>
-      <w:pPr>
-        <w:rPr>
-          <w:rFonts w:cs="Arial"/>
-          <w:szCs w:val="20"/>
-          <w:lang w:val="es-ES_tradnl"/>
-        </w:rPr>
-      </w:pPr>
+      <w:r>
+        <w:rPr>
+          <w:noProof/>
+          <w:lang w:eastAsia="es-CO"/>
+        </w:rPr>
+        <w:drawing>
+          <wp:inline distT="0" distB="0" distL="0" distR="0" wp14:anchorId="6D0A461D" wp14:editId="6878700E">
+            <wp:extent cx="4905375" cy="1828800"/>
+            <wp:effectExtent l="0" t="0" r="9525" b="0"/>
+            <wp:docPr id="9" name="Imagen 9"/>
+            <wp:cNvGraphicFramePr>
+              <a:graphicFrameLocks xmlns:a="http://schemas.openxmlformats.org/drawingml/2006/main" noChangeAspect="1"/>
+            </wp:cNvGraphicFramePr>
+            <a:graphic xmlns:a="http://schemas.openxmlformats.org/drawingml/2006/main">
+              <a:graphicData uri="http://schemas.openxmlformats.org/drawingml/2006/picture">
+                <pic:pic xmlns:pic="http://schemas.openxmlformats.org/drawingml/2006/picture">
+                  <pic:nvPicPr>
+                    <pic:cNvPr id="1" name=""/>
+                    <pic:cNvPicPr/>
+                  </pic:nvPicPr>
+                  <pic:blipFill rotWithShape="1">
+                    <a:blip r:embed="rId17"/>
+                    <a:srcRect l="5430" t="23240" r="7183" b="18813"/>
+                    <a:stretch/>
+                  </pic:blipFill>
+                  <pic:spPr bwMode="auto">
+                    <a:xfrm>
+                      <a:off x="0" y="0"/>
+                      <a:ext cx="4905375" cy="1828800"/>
+                    </a:xfrm>
+                    <a:prstGeom prst="rect">
+                      <a:avLst/>
+                    </a:prstGeom>
+                    <a:ln>
+                      <a:noFill/>
+                    </a:ln>
+                    <a:extLst>
+                      <a:ext uri="{53640926-AAD7-44D8-BBD7-CCE9431645EC}">
+                        <a14:shadowObscured xmlns:a14="http://schemas.microsoft.com/office/drawing/2010/main"/>
+                      </a:ext>
+                    </a:extLst>
+                  </pic:spPr>
+                </pic:pic>
+              </a:graphicData>
+            </a:graphic>
+          </wp:inline>
+        </w:drawing>
+      </w:r>
+      <w:bookmarkStart w:id="48" w:name="_GoBack"/>
+      <w:bookmarkEnd w:id="48"/>
     </w:p>
     <w:p>
       <w:pPr>
@@ -11403,7 +11510,6 @@
                 <w:szCs w:val="20"/>
                 <w:lang w:val="es-ES_tradnl"/>
               </w:rPr>
-              <w:lastRenderedPageBreak/>
               <w:t xml:space="preserve">Nombre del Requerimiento: </w:t>
             </w:r>
           </w:p>
@@ -12888,7 +12994,6 @@
                 <w:szCs w:val="20"/>
                 <w:lang w:val="es-ES_tradnl"/>
               </w:rPr>
-              <w:lastRenderedPageBreak/>
               <w:t>Descripción del requerimiento:</w:t>
             </w:r>
             <w:r>
@@ -14637,7 +14742,6 @@
                 <w:szCs w:val="20"/>
                 <w:lang w:val="es-ES_tradnl"/>
               </w:rPr>
-              <w:lastRenderedPageBreak/>
               <w:t xml:space="preserve">Nombre del Requerimiento: </w:t>
             </w:r>
           </w:p>
@@ -15278,6 +15382,7 @@
           <w:szCs w:val="24"/>
           <w:lang w:val="es-ES_tradnl"/>
         </w:rPr>
+        <w:lastRenderedPageBreak/>
         <w:t>Interfaces de usuario</w:t>
       </w:r>
       <w:bookmarkEnd w:id="51"/>
@@ -15772,7 +15877,7 @@
       </w:r>
     </w:p>
     <w:sectPr>
-      <w:headerReference w:type="first" r:id="rId16"/>
+      <w:headerReference w:type="first" r:id="rId18"/>
       <w:pgSz w:w="12242" w:h="15842" w:code="1"/>
       <w:pgMar w:top="1418" w:right="1701" w:bottom="1418" w:left="1701" w:header="709" w:footer="709" w:gutter="0"/>
       <w:cols w:space="708"/>
@@ -20677,7 +20782,7 @@
 </file>
 
 <file path=customXml/itemProps1.xml><?xml version="1.0" encoding="utf-8"?>
-<ds:datastoreItem xmlns:ds="http://schemas.openxmlformats.org/officeDocument/2006/customXml" ds:itemID="{17B5E9FB-9AEA-49B7-AC12-CA91CA80D415}">
+<ds:datastoreItem xmlns:ds="http://schemas.openxmlformats.org/officeDocument/2006/customXml" ds:itemID="{7F8E8663-62CF-4AC2-9E28-29F45A59FD8B}">
   <ds:schemaRefs>
     <ds:schemaRef ds:uri="http://schemas.openxmlformats.org/officeDocument/2006/bibliography"/>
   </ds:schemaRefs>

</xml_diff>